<commit_message>
Final Commit End of Project
</commit_message>
<xml_diff>
--- a/project report/face.docx
+++ b/project report/face.docx
@@ -82,88 +82,18 @@
         <w:rPr>
           <w:noProof/>
         </w:rPr>
-        <w:drawing>
-          <wp:anchor distT="0" distB="0" distL="114300" distR="114300" simplePos="0" relativeHeight="251658240" behindDoc="0" locked="0" layoutInCell="1" allowOverlap="1" wp14:anchorId="31187CE1" wp14:editId="15AC785C">
-            <wp:simplePos x="0" y="0"/>
-            <wp:positionH relativeFrom="margin">
-              <wp:posOffset>2196465</wp:posOffset>
-            </wp:positionH>
-            <wp:positionV relativeFrom="page">
-              <wp:posOffset>5683885</wp:posOffset>
-            </wp:positionV>
-            <wp:extent cx="2134235" cy="2123440"/>
-            <wp:effectExtent l="190500" t="190500" r="189865" b="181610"/>
-            <wp:wrapTopAndBottom/>
-            <wp:docPr id="12" name="Picture 12"/>
-            <wp:cNvGraphicFramePr>
-              <a:graphicFrameLocks xmlns:a="http://schemas.openxmlformats.org/drawingml/2006/main" noChangeAspect="1"/>
-            </wp:cNvGraphicFramePr>
-            <a:graphic xmlns:a="http://schemas.openxmlformats.org/drawingml/2006/main">
-              <a:graphicData uri="http://schemas.openxmlformats.org/drawingml/2006/picture">
-                <pic:pic xmlns:pic="http://schemas.openxmlformats.org/drawingml/2006/picture">
-                  <pic:nvPicPr>
-                    <pic:cNvPr id="2" name="LMCST logo.png"/>
-                    <pic:cNvPicPr/>
-                  </pic:nvPicPr>
-                  <pic:blipFill>
-                    <a:blip r:embed="rId10" cstate="print">
-                      <a:extLst>
-                        <a:ext uri="{28A0092B-C50C-407E-A947-70E740481C1C}">
-                          <a14:useLocalDpi xmlns:a14="http://schemas.microsoft.com/office/drawing/2010/main" val="0"/>
-                        </a:ext>
-                      </a:extLst>
-                    </a:blip>
-                    <a:stretch>
-                      <a:fillRect/>
-                    </a:stretch>
-                  </pic:blipFill>
-                  <pic:spPr>
-                    <a:xfrm rot="10800000" flipH="1" flipV="1">
-                      <a:off x="0" y="0"/>
-                      <a:ext cx="2134235" cy="2123440"/>
-                    </a:xfrm>
-                    <a:prstGeom prst="rect">
-                      <a:avLst/>
-                    </a:prstGeom>
-                    <a:ln>
-                      <a:noFill/>
-                    </a:ln>
-                    <a:effectLst>
-                      <a:outerShdw blurRad="190500" algn="tl" rotWithShape="0">
-                        <a:srgbClr val="000000">
-                          <a:alpha val="70000"/>
-                        </a:srgbClr>
-                      </a:outerShdw>
-                    </a:effectLst>
-                  </pic:spPr>
-                </pic:pic>
-              </a:graphicData>
-            </a:graphic>
-            <wp14:sizeRelH relativeFrom="margin">
-              <wp14:pctWidth>0</wp14:pctWidth>
-            </wp14:sizeRelH>
-            <wp14:sizeRelV relativeFrom="margin">
-              <wp14:pctHeight>0</wp14:pctHeight>
-            </wp14:sizeRelV>
-          </wp:anchor>
-        </w:drawing>
-      </w:r>
-      <w:r>
-        <w:rPr>
-          <w:noProof/>
-        </w:rPr>
         <mc:AlternateContent>
           <mc:Choice Requires="wps">
             <w:drawing>
-              <wp:anchor distT="0" distB="0" distL="114300" distR="114300" simplePos="0" relativeHeight="251663360" behindDoc="0" locked="0" layoutInCell="1" allowOverlap="1" wp14:anchorId="041D5933" wp14:editId="326DCBB5">
+              <wp:anchor distT="0" distB="0" distL="114300" distR="114300" simplePos="0" relativeHeight="251663360" behindDoc="0" locked="0" layoutInCell="1" allowOverlap="1" wp14:anchorId="041D5933" wp14:editId="5D7B6EDA">
                 <wp:simplePos x="0" y="0"/>
                 <wp:positionH relativeFrom="margin">
-                  <wp:posOffset>-245110</wp:posOffset>
+                  <wp:posOffset>-227965</wp:posOffset>
                 </wp:positionH>
                 <wp:positionV relativeFrom="paragraph">
-                  <wp:posOffset>7268210</wp:posOffset>
+                  <wp:posOffset>7265035</wp:posOffset>
                 </wp:positionV>
-                <wp:extent cx="6934200" cy="752475"/>
+                <wp:extent cx="6918960" cy="752475"/>
                 <wp:effectExtent l="0" t="0" r="0" b="9525"/>
                 <wp:wrapNone/>
                 <wp:docPr id="7" name="Text Box 99"/>
@@ -179,7 +109,7 @@
                       <wps:spPr bwMode="auto">
                         <a:xfrm>
                           <a:off x="0" y="0"/>
-                          <a:ext cx="6934200" cy="752475"/>
+                          <a:ext cx="6918960" cy="752475"/>
                         </a:xfrm>
                         <a:prstGeom prst="rect">
                           <a:avLst/>
@@ -297,7 +227,7 @@
                 <v:stroke joinstyle="miter"/>
                 <v:path gradientshapeok="t" o:connecttype="rect"/>
               </v:shapetype>
-              <v:shape id="Text Box 99" o:spid="_x0000_s1026" type="#_x0000_t202" style="position:absolute;margin-left:-19.3pt;margin-top:572.3pt;width:546pt;height:59.25pt;z-index:251663360;visibility:visible;mso-wrap-style:square;mso-width-percent:0;mso-height-percent:0;mso-wrap-distance-left:9pt;mso-wrap-distance-top:0;mso-wrap-distance-right:9pt;mso-wrap-distance-bottom:0;mso-position-horizontal:absolute;mso-position-horizontal-relative:margin;mso-position-vertical:absolute;mso-position-vertical-relative:text;mso-width-percent:0;mso-height-percent:0;mso-width-relative:page;mso-height-relative:page;v-text-anchor:top" o:gfxdata="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" fillcolor="#123164" stroked="f">
+              <v:shape id="Text Box 99" o:spid="_x0000_s1026" type="#_x0000_t202" style="position:absolute;margin-left:-17.95pt;margin-top:572.05pt;width:544.8pt;height:59.25pt;z-index:251663360;visibility:visible;mso-wrap-style:square;mso-width-percent:0;mso-height-percent:0;mso-wrap-distance-left:9pt;mso-wrap-distance-top:0;mso-wrap-distance-right:9pt;mso-wrap-distance-bottom:0;mso-position-horizontal:absolute;mso-position-horizontal-relative:margin;mso-position-vertical:absolute;mso-position-vertical-relative:text;mso-width-percent:0;mso-height-percent:0;mso-width-relative:page;mso-height-relative:page;v-text-anchor:top" o:gfxdata="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" fillcolor="#123164" stroked="f">
                 <v:textbox inset="14.4pt,8.64pt,0,0">
                   <w:txbxContent>
                     <w:p>
@@ -384,16 +314,16 @@
         <mc:AlternateContent>
           <mc:Choice Requires="wps">
             <w:drawing>
-              <wp:anchor distT="0" distB="0" distL="114300" distR="114300" simplePos="0" relativeHeight="251661312" behindDoc="0" locked="0" layoutInCell="1" allowOverlap="1" wp14:anchorId="3E87DF2A" wp14:editId="5344903F">
+              <wp:anchor distT="0" distB="0" distL="114300" distR="114300" simplePos="0" relativeHeight="251661312" behindDoc="0" locked="0" layoutInCell="1" allowOverlap="1" wp14:anchorId="3E87DF2A" wp14:editId="23660995">
                 <wp:simplePos x="0" y="0"/>
                 <wp:positionH relativeFrom="margin">
-                  <wp:posOffset>140335</wp:posOffset>
+                  <wp:posOffset>137794</wp:posOffset>
                 </wp:positionH>
                 <wp:positionV relativeFrom="paragraph">
-                  <wp:posOffset>1085850</wp:posOffset>
+                  <wp:posOffset>1085215</wp:posOffset>
                 </wp:positionV>
-                <wp:extent cx="6115050" cy="965200"/>
-                <wp:effectExtent l="0" t="0" r="0" b="6350"/>
+                <wp:extent cx="6148705" cy="965200"/>
+                <wp:effectExtent l="0" t="0" r="4445" b="6350"/>
                 <wp:wrapNone/>
                 <wp:docPr id="3" name="Text Box 88"/>
                 <wp:cNvGraphicFramePr>
@@ -408,7 +338,7 @@
                       <wps:spPr bwMode="auto">
                         <a:xfrm>
                           <a:off x="0" y="0"/>
-                          <a:ext cx="6115050" cy="965200"/>
+                          <a:ext cx="6148705" cy="965200"/>
                         </a:xfrm>
                         <a:prstGeom prst="rect">
                           <a:avLst/>
@@ -474,7 +404,7 @@
           </mc:Choice>
           <mc:Fallback>
             <w:pict>
-              <v:shape w14:anchorId="3E87DF2A" id="Text Box 88" o:spid="_x0000_s1027" type="#_x0000_t202" style="position:absolute;margin-left:11.05pt;margin-top:85.5pt;width:481.5pt;height:76pt;z-index:251661312;visibility:visible;mso-wrap-style:square;mso-width-percent:0;mso-height-percent:0;mso-wrap-distance-left:9pt;mso-wrap-distance-top:0;mso-wrap-distance-right:9pt;mso-wrap-distance-bottom:0;mso-position-horizontal:absolute;mso-position-horizontal-relative:margin;mso-position-vertical:absolute;mso-position-vertical-relative:text;mso-width-percent:0;mso-height-percent:0;mso-width-relative:page;mso-height-relative:page;v-text-anchor:top" o:gfxdata="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" fillcolor="#123164" stroked="f">
+              <v:shape w14:anchorId="3E87DF2A" id="Text Box 88" o:spid="_x0000_s1027" type="#_x0000_t202" style="position:absolute;margin-left:10.85pt;margin-top:85.45pt;width:484.15pt;height:76pt;z-index:251661312;visibility:visible;mso-wrap-style:square;mso-width-percent:0;mso-height-percent:0;mso-wrap-distance-left:9pt;mso-wrap-distance-top:0;mso-wrap-distance-right:9pt;mso-wrap-distance-bottom:0;mso-position-horizontal:absolute;mso-position-horizontal-relative:margin;mso-position-vertical:absolute;mso-position-vertical-relative:text;mso-width-percent:0;mso-height-percent:0;mso-width-relative:page;mso-height-relative:page;v-text-anchor:top" o:gfxdata="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" fillcolor="#123164" stroked="f">
                 <v:textbox inset="14.4pt,8.64pt,0,0">
                   <w:txbxContent>
                     <w:p>
@@ -513,16 +443,16 @@
         <mc:AlternateContent>
           <mc:Choice Requires="wps">
             <w:drawing>
-              <wp:anchor distT="0" distB="0" distL="114300" distR="114300" simplePos="0" relativeHeight="251662336" behindDoc="0" locked="0" layoutInCell="1" allowOverlap="1" wp14:anchorId="7ECECE11" wp14:editId="085EA85E">
+              <wp:anchor distT="0" distB="0" distL="114300" distR="114300" simplePos="0" relativeHeight="251662336" behindDoc="0" locked="0" layoutInCell="1" allowOverlap="1" wp14:anchorId="7ECECE11" wp14:editId="67C04B68">
                 <wp:simplePos x="0" y="0"/>
                 <wp:positionH relativeFrom="margin">
-                  <wp:posOffset>-113665</wp:posOffset>
+                  <wp:posOffset>-243205</wp:posOffset>
                 </wp:positionH>
                 <wp:positionV relativeFrom="paragraph">
-                  <wp:posOffset>8326755</wp:posOffset>
+                  <wp:posOffset>8324215</wp:posOffset>
                 </wp:positionV>
-                <wp:extent cx="6355080" cy="883920"/>
-                <wp:effectExtent l="0" t="0" r="7620" b="11430"/>
+                <wp:extent cx="6934200" cy="883920"/>
+                <wp:effectExtent l="0" t="0" r="0" b="11430"/>
                 <wp:wrapNone/>
                 <wp:docPr id="8" name="Text Box 96"/>
                 <wp:cNvGraphicFramePr>
@@ -537,7 +467,7 @@
                       <wps:spPr bwMode="auto">
                         <a:xfrm>
                           <a:off x="0" y="0"/>
-                          <a:ext cx="6355080" cy="883920"/>
+                          <a:ext cx="6934200" cy="883920"/>
                         </a:xfrm>
                         <a:prstGeom prst="rect">
                           <a:avLst/>
@@ -679,7 +609,7 @@
           </mc:Choice>
           <mc:Fallback>
             <w:pict>
-              <v:shape w14:anchorId="7ECECE11" id="Text Box 96" o:spid="_x0000_s1028" type="#_x0000_t202" style="position:absolute;margin-left:-8.95pt;margin-top:655.65pt;width:500.4pt;height:69.6pt;z-index:251662336;visibility:visible;mso-wrap-style:square;mso-width-percent:0;mso-height-percent:0;mso-wrap-distance-left:9pt;mso-wrap-distance-top:0;mso-wrap-distance-right:9pt;mso-wrap-distance-bottom:0;mso-position-horizontal:absolute;mso-position-horizontal-relative:margin;mso-position-vertical:absolute;mso-position-vertical-relative:text;mso-width-percent:0;mso-height-percent:0;mso-width-relative:page;mso-height-relative:page;v-text-anchor:top" o:gfxdata="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" filled="f" fillcolor="#923743" stroked="f">
+              <v:shape w14:anchorId="7ECECE11" id="Text Box 96" o:spid="_x0000_s1028" type="#_x0000_t202" style="position:absolute;margin-left:-19.15pt;margin-top:655.45pt;width:546pt;height:69.6pt;z-index:251662336;visibility:visible;mso-wrap-style:square;mso-width-percent:0;mso-height-percent:0;mso-wrap-distance-left:9pt;mso-wrap-distance-top:0;mso-wrap-distance-right:9pt;mso-wrap-distance-bottom:0;mso-position-horizontal:absolute;mso-position-horizontal-relative:margin;mso-position-vertical:absolute;mso-position-vertical-relative:text;mso-width-percent:0;mso-height-percent:0;mso-width-relative:page;mso-height-relative:page;v-text-anchor:top" o:gfxdata="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" filled="f" fillcolor="#923743" stroked="f">
                 <v:textbox inset="0,0,0,0">
                   <w:txbxContent>
                     <w:p>
@@ -781,6 +711,76 @@
             </w:pict>
           </mc:Fallback>
         </mc:AlternateContent>
+      </w:r>
+      <w:r>
+        <w:rPr>
+          <w:noProof/>
+        </w:rPr>
+        <w:drawing>
+          <wp:anchor distT="0" distB="0" distL="114300" distR="114300" simplePos="0" relativeHeight="251658240" behindDoc="0" locked="0" layoutInCell="1" allowOverlap="1" wp14:anchorId="31187CE1" wp14:editId="0F4254FB">
+            <wp:simplePos x="0" y="0"/>
+            <wp:positionH relativeFrom="margin">
+              <wp:posOffset>2196465</wp:posOffset>
+            </wp:positionH>
+            <wp:positionV relativeFrom="page">
+              <wp:posOffset>5683885</wp:posOffset>
+            </wp:positionV>
+            <wp:extent cx="2134235" cy="2123440"/>
+            <wp:effectExtent l="190500" t="190500" r="189865" b="181610"/>
+            <wp:wrapTopAndBottom/>
+            <wp:docPr id="12" name="Picture 12"/>
+            <wp:cNvGraphicFramePr>
+              <a:graphicFrameLocks xmlns:a="http://schemas.openxmlformats.org/drawingml/2006/main" noChangeAspect="1"/>
+            </wp:cNvGraphicFramePr>
+            <a:graphic xmlns:a="http://schemas.openxmlformats.org/drawingml/2006/main">
+              <a:graphicData uri="http://schemas.openxmlformats.org/drawingml/2006/picture">
+                <pic:pic xmlns:pic="http://schemas.openxmlformats.org/drawingml/2006/picture">
+                  <pic:nvPicPr>
+                    <pic:cNvPr id="2" name="LMCST logo.png"/>
+                    <pic:cNvPicPr/>
+                  </pic:nvPicPr>
+                  <pic:blipFill>
+                    <a:blip r:embed="rId10" cstate="print">
+                      <a:extLst>
+                        <a:ext uri="{28A0092B-C50C-407E-A947-70E740481C1C}">
+                          <a14:useLocalDpi xmlns:a14="http://schemas.microsoft.com/office/drawing/2010/main" val="0"/>
+                        </a:ext>
+                      </a:extLst>
+                    </a:blip>
+                    <a:stretch>
+                      <a:fillRect/>
+                    </a:stretch>
+                  </pic:blipFill>
+                  <pic:spPr>
+                    <a:xfrm rot="10800000" flipH="1" flipV="1">
+                      <a:off x="0" y="0"/>
+                      <a:ext cx="2134235" cy="2123440"/>
+                    </a:xfrm>
+                    <a:prstGeom prst="rect">
+                      <a:avLst/>
+                    </a:prstGeom>
+                    <a:ln>
+                      <a:noFill/>
+                    </a:ln>
+                    <a:effectLst>
+                      <a:outerShdw blurRad="190500" algn="tl" rotWithShape="0">
+                        <a:srgbClr val="000000">
+                          <a:alpha val="70000"/>
+                        </a:srgbClr>
+                      </a:outerShdw>
+                    </a:effectLst>
+                  </pic:spPr>
+                </pic:pic>
+              </a:graphicData>
+            </a:graphic>
+            <wp14:sizeRelH relativeFrom="margin">
+              <wp14:pctWidth>0</wp14:pctWidth>
+            </wp14:sizeRelH>
+            <wp14:sizeRelV relativeFrom="margin">
+              <wp14:pctHeight>0</wp14:pctHeight>
+            </wp14:sizeRelV>
+          </wp:anchor>
+        </w:drawing>
       </w:r>
       <w:r>
         <w:rPr>
@@ -2623,7 +2623,25 @@
                       <w:szCs w:val="24"/>
                       <w:lang w:val="en-US"/>
                     </w:rPr>
-                    <w:t>, student of Department of Computer Applications, Lourdes Matha College Of Science And Technology, Kuttichal, Thiruvananthapuram, affiliated to the APJ AbdulKalam Technological University, Kerala from A</w:t>
+                    <w:t>, student of Department of Computer Applications, Lourdes Matha College Of Science And Technology, Kuttichal, Thiruvananthapuram, affiliated to the APJ Abdul</w:t>
+                  </w:r>
+                  <w:r>
+                    <w:rPr>
+                      <w:bCs/>
+                      <w:sz w:val="24"/>
+                      <w:szCs w:val="24"/>
+                      <w:lang w:val="en-US"/>
+                    </w:rPr>
+                    <w:t xml:space="preserve"> </w:t>
+                  </w:r>
+                  <w:r>
+                    <w:rPr>
+                      <w:bCs/>
+                      <w:sz w:val="24"/>
+                      <w:szCs w:val="24"/>
+                      <w:lang w:val="en-US"/>
+                    </w:rPr>
+                    <w:t>Kalam Technological University, Kerala from A</w:t>
                   </w:r>
                   <w:r>
                     <w:rPr>

</xml_diff>